<commit_message>
dokumentáció és feladat leírás
</commit_message>
<xml_diff>
--- a/k_inf_17okt_fl.docx
+++ b/k_inf_17okt_fl.docx
@@ -835,12 +835,26 @@
         <w:ind w:left="0" w:right="172" w:firstLine="0"/>
         <w:jc w:val="right"/>
       </w:pPr>
+    </w:p>
+    <w:p>
+      <w:pPr>
+        <w:spacing w:after="42" w:line="259" w:lineRule="auto"/>
+        <w:ind w:left="0" w:right="172" w:firstLine="0"/>
+        <w:jc w:val="right"/>
+      </w:pPr>
+    </w:p>
+    <w:p>
+      <w:pPr>
+        <w:spacing w:after="42" w:line="259" w:lineRule="auto"/>
+        <w:ind w:left="0" w:right="172" w:firstLine="0"/>
+        <w:jc w:val="right"/>
+      </w:pPr>
       <w:r>
         <w:rPr>
           <w:noProof/>
         </w:rPr>
         <w:drawing>
-          <wp:inline distT="0" distB="0" distL="0" distR="0" wp14:anchorId="28E28556" wp14:editId="15220BB0">
+          <wp:inline distT="0" distB="0" distL="0" distR="0" wp14:anchorId="0FB398DD" wp14:editId="77FC1107">
             <wp:extent cx="5547360" cy="1307592"/>
             <wp:effectExtent l="0" t="0" r="0" b="0"/>
             <wp:docPr id="867" name="Picture 867"/>
@@ -873,11 +887,62 @@
           </wp:inline>
         </w:drawing>
       </w:r>
-      <w:r>
-        <w:t xml:space="preserve"> </w:t>
-      </w:r>
-      <w:bookmarkStart w:id="0" w:name="_GoBack"/>
-      <w:bookmarkEnd w:id="0"/>
+    </w:p>
+    <w:p>
+      <w:pPr>
+        <w:spacing w:after="42" w:line="259" w:lineRule="auto"/>
+        <w:ind w:left="0" w:right="172" w:firstLine="0"/>
+        <w:jc w:val="right"/>
+      </w:pPr>
+    </w:p>
+    <w:p>
+      <w:pPr>
+        <w:spacing w:after="42" w:line="259" w:lineRule="auto"/>
+        <w:ind w:left="0" w:right="172" w:firstLine="0"/>
+        <w:jc w:val="right"/>
+      </w:pPr>
+    </w:p>
+    <w:p>
+      <w:pPr>
+        <w:spacing w:after="42" w:line="259" w:lineRule="auto"/>
+        <w:ind w:left="0" w:right="172" w:firstLine="0"/>
+        <w:jc w:val="right"/>
+      </w:pPr>
+    </w:p>
+    <w:p>
+      <w:pPr>
+        <w:spacing w:after="42" w:line="259" w:lineRule="auto"/>
+        <w:ind w:left="0" w:right="172" w:firstLine="0"/>
+        <w:jc w:val="right"/>
+      </w:pPr>
+    </w:p>
+    <w:p>
+      <w:pPr>
+        <w:spacing w:after="42" w:line="259" w:lineRule="auto"/>
+        <w:ind w:left="0" w:right="172" w:firstLine="0"/>
+        <w:jc w:val="right"/>
+      </w:pPr>
+    </w:p>
+    <w:p>
+      <w:pPr>
+        <w:spacing w:after="42" w:line="259" w:lineRule="auto"/>
+        <w:ind w:left="0" w:right="172" w:firstLine="0"/>
+        <w:jc w:val="right"/>
+      </w:pPr>
+    </w:p>
+    <w:p>
+      <w:pPr>
+        <w:spacing w:after="42" w:line="259" w:lineRule="auto"/>
+        <w:ind w:left="0" w:right="172" w:firstLine="0"/>
+        <w:jc w:val="right"/>
+      </w:pPr>
+    </w:p>
+    <w:p>
+      <w:pPr>
+        <w:spacing w:after="42" w:line="259" w:lineRule="auto"/>
+        <w:ind w:left="0" w:right="172" w:firstLine="0"/>
+        <w:jc w:val="right"/>
+      </w:pPr>
     </w:p>
     <w:p>
       <w:pPr>
@@ -888,9 +953,98 @@
         <w:ind w:hanging="360"/>
       </w:pPr>
       <w:r>
+        <w:lastRenderedPageBreak/>
         <w:t xml:space="preserve">Készítsen lekérdezést, amely megadja, hogy mely gépekre került fel egy program több verziója is 2016-ban! (Például a 192.168.2.15 IP-című gépre a Google Drive két verziója is felkerült.) A gép helyét, IP-címét és a szoftver nevét adja meg! </w:t>
       </w:r>
     </w:p>
+    <w:p>
+      <w:r>
+        <w:t xml:space="preserve">SELECT hely, </w:t>
+      </w:r>
+      <w:proofErr w:type="spellStart"/>
+      <w:r>
+        <w:t>ipcim</w:t>
+      </w:r>
+      <w:proofErr w:type="spellEnd"/>
+      <w:r>
+        <w:t xml:space="preserve">, </w:t>
+      </w:r>
+      <w:proofErr w:type="spellStart"/>
+      <w:r>
+        <w:t>nev</w:t>
+      </w:r>
+      <w:proofErr w:type="spellEnd"/>
+      <w:r>
+        <w:t xml:space="preserve"> FROM szoftver, </w:t>
+      </w:r>
+      <w:proofErr w:type="spellStart"/>
+      <w:r>
+        <w:t>telepites</w:t>
+      </w:r>
+      <w:proofErr w:type="spellEnd"/>
+      <w:r>
+        <w:t xml:space="preserve">, </w:t>
+      </w:r>
+      <w:proofErr w:type="spellStart"/>
+      <w:r>
+        <w:t>gep</w:t>
+      </w:r>
+      <w:proofErr w:type="spellEnd"/>
+      <w:r>
+        <w:t xml:space="preserve"> WHERE gep.id = </w:t>
+      </w:r>
+      <w:proofErr w:type="spellStart"/>
+      <w:r>
+        <w:t>telepites.gepid</w:t>
+      </w:r>
+      <w:proofErr w:type="spellEnd"/>
+      <w:r>
+        <w:t xml:space="preserve"> AND szoftver.id = </w:t>
+      </w:r>
+      <w:proofErr w:type="spellStart"/>
+      <w:r>
+        <w:t>telepites.szoftverid</w:t>
+      </w:r>
+      <w:proofErr w:type="spellEnd"/>
+      <w:r>
+        <w:t xml:space="preserve"> AND YEAR(</w:t>
+      </w:r>
+      <w:proofErr w:type="spellStart"/>
+      <w:r>
+        <w:t>datum</w:t>
+      </w:r>
+      <w:proofErr w:type="spellEnd"/>
+      <w:r>
+        <w:t xml:space="preserve">)=2016 GROUP BY hely, </w:t>
+      </w:r>
+      <w:proofErr w:type="spellStart"/>
+      <w:r>
+        <w:t>ipcim</w:t>
+      </w:r>
+      <w:proofErr w:type="spellEnd"/>
+      <w:r>
+        <w:t xml:space="preserve">, </w:t>
+      </w:r>
+      <w:proofErr w:type="spellStart"/>
+      <w:r>
+        <w:t>nev</w:t>
+      </w:r>
+      <w:proofErr w:type="spellEnd"/>
+      <w:r>
+        <w:t xml:space="preserve"> HAVING </w:t>
+      </w:r>
+      <w:proofErr w:type="spellStart"/>
+      <w:r>
+        <w:t>Count</w:t>
+      </w:r>
+      <w:proofErr w:type="spellEnd"/>
+      <w:r>
+        <w:t>(telepites.id)&gt;1;</w:t>
+      </w:r>
+      <w:bookmarkStart w:id="0" w:name="_GoBack"/>
+      <w:bookmarkEnd w:id="0"/>
+    </w:p>
+    <w:p/>
     <w:p>
       <w:pPr>
         <w:numPr>
@@ -906,6 +1060,54 @@
     </w:p>
     <w:p>
       <w:pPr>
+        <w:ind w:left="0" w:firstLine="0"/>
+      </w:pPr>
+      <w:r>
+        <w:t xml:space="preserve">SELECT DISTINCT </w:t>
+      </w:r>
+      <w:proofErr w:type="spellStart"/>
+      <w:r>
+        <w:t>ipcim</w:t>
+      </w:r>
+      <w:proofErr w:type="spellEnd"/>
+      <w:r>
+        <w:t xml:space="preserve"> FROM </w:t>
+      </w:r>
+      <w:proofErr w:type="spellStart"/>
+      <w:r>
+        <w:t>gep</w:t>
+      </w:r>
+      <w:proofErr w:type="spellEnd"/>
+      <w:r>
+        <w:t xml:space="preserve">, </w:t>
+      </w:r>
+      <w:proofErr w:type="spellStart"/>
+      <w:r>
+        <w:t>telepites</w:t>
+      </w:r>
+      <w:proofErr w:type="spellEnd"/>
+      <w:r>
+        <w:t xml:space="preserve"> AS telepites1, szoftver AS szoftver1, </w:t>
+      </w:r>
+      <w:proofErr w:type="spellStart"/>
+      <w:r>
+        <w:t>telepites</w:t>
+      </w:r>
+      <w:proofErr w:type="spellEnd"/>
+      <w:r>
+        <w:t xml:space="preserve"> AS telepites2, szoftver AS szoftver2 WHERE gep.id=telepites1.gepid AND gep.id=telepites2.gepid AND telepites1.szoftverid=szoftver1.id AND telepites2.szoftverid=szoftver2.id AND szoftver1.nev="Mozilla Firefox" AND szoftver2.nev="Google Chrome";'</w:t>
+      </w:r>
+      <w:r>
+        <w:t>;</w:t>
+      </w:r>
+    </w:p>
+    <w:p>
+      <w:pPr>
+        <w:ind w:left="0" w:firstLine="0"/>
+      </w:pPr>
+    </w:p>
+    <w:p>
+      <w:pPr>
         <w:numPr>
           <w:ilvl w:val="0"/>
           <w:numId w:val="11"/>
@@ -926,6 +1128,36 @@
       </w:r>
     </w:p>
     <w:p>
+      <w:r>
+        <w:t xml:space="preserve">DELETE FROM szoftver WHERE </w:t>
+      </w:r>
+      <w:proofErr w:type="spellStart"/>
+      <w:r>
+        <w:t>kategoria</w:t>
+      </w:r>
+      <w:proofErr w:type="spellEnd"/>
+      <w:r>
+        <w:t xml:space="preserve"> LIKE "%</w:t>
+      </w:r>
+      <w:proofErr w:type="spellStart"/>
+      <w:r>
+        <w:t>demo</w:t>
+      </w:r>
+      <w:proofErr w:type="spellEnd"/>
+      <w:r>
+        <w:t>%";`</w:t>
+      </w:r>
+      <w:r>
+        <w:t>;</w:t>
+      </w:r>
+    </w:p>
+    <w:p>
+      <w:pPr>
+        <w:spacing w:after="210"/>
+        <w:ind w:left="360" w:firstLine="0"/>
+      </w:pPr>
+    </w:p>
+    <w:p>
       <w:pPr>
         <w:numPr>
           <w:ilvl w:val="0"/>
@@ -955,6 +1187,41 @@
       </w:r>
     </w:p>
     <w:p>
+      <w:r>
+        <w:t xml:space="preserve">`INSERT INTO </w:t>
+      </w:r>
+      <w:proofErr w:type="spellStart"/>
+      <w:r>
+        <w:t>gep</w:t>
+      </w:r>
+      <w:proofErr w:type="spellEnd"/>
+      <w:r>
+        <w:t xml:space="preserve">(hely, </w:t>
+      </w:r>
+      <w:proofErr w:type="spellStart"/>
+      <w:r>
+        <w:t>tipus</w:t>
+      </w:r>
+      <w:proofErr w:type="spellEnd"/>
+      <w:r>
+        <w:t xml:space="preserve">, </w:t>
+      </w:r>
+      <w:proofErr w:type="spellStart"/>
+      <w:r>
+        <w:t>ipcim</w:t>
+      </w:r>
+      <w:proofErr w:type="spellEnd"/>
+      <w:r>
+        <w:t>) VALUES("T202", "notebook", "172.16.0.102");`;</w:t>
+      </w:r>
+    </w:p>
+    <w:p>
+      <w:pPr>
+        <w:spacing w:after="210"/>
+        <w:ind w:left="360" w:firstLine="0"/>
+      </w:pPr>
+    </w:p>
+    <w:p>
       <w:pPr>
         <w:numPr>
           <w:ilvl w:val="0"/>
@@ -966,6 +1233,41 @@
       <w:r>
         <w:t>Azoknál amelyeknél a verziószámot nem ismerjük, állítsa be az 1.0.0 értéket!</w:t>
       </w:r>
+    </w:p>
+    <w:p>
+      <w:r>
+        <w:t xml:space="preserve">`UPDATE </w:t>
+      </w:r>
+      <w:proofErr w:type="spellStart"/>
+      <w:r>
+        <w:t>telepites</w:t>
+      </w:r>
+      <w:proofErr w:type="spellEnd"/>
+      <w:r>
+        <w:t xml:space="preserve"> SET </w:t>
+      </w:r>
+      <w:proofErr w:type="spellStart"/>
+      <w:r>
+        <w:t>verzio</w:t>
+      </w:r>
+      <w:proofErr w:type="spellEnd"/>
+      <w:r>
+        <w:t xml:space="preserve">="1.0.0" WHERE </w:t>
+      </w:r>
+      <w:proofErr w:type="spellStart"/>
+      <w:r>
+        <w:t>verzio</w:t>
+      </w:r>
+      <w:proofErr w:type="spellEnd"/>
+      <w:r>
+        <w:t xml:space="preserve"> is null;`;</w:t>
+      </w:r>
+    </w:p>
+    <w:p>
+      <w:pPr>
+        <w:spacing w:after="210"/>
+        <w:ind w:left="360" w:firstLine="0"/>
+      </w:pPr>
     </w:p>
     <w:p>
       <w:pPr>
@@ -1116,7 +1418,7 @@
             </wp:anchor>
           </w:drawing>
         </mc:Choice>
-        <mc:Fallback xmlns:a="http://schemas.openxmlformats.org/drawingml/2006/main" xmlns:w16sdtdh="http://schemas.microsoft.com/office/word/2020/wordml/sdtdatahash" xmlns:w16="http://schemas.microsoft.com/office/word/2018/wordml" xmlns:w16cex="http://schemas.microsoft.com/office/word/2018/wordml/cex">
+        <mc:Fallback xmlns:w16cex="http://schemas.microsoft.com/office/word/2018/wordml/cex" xmlns:w16="http://schemas.microsoft.com/office/word/2018/wordml" xmlns:w16sdtdh="http://schemas.microsoft.com/office/word/2020/wordml/sdtdatahash" xmlns:a="http://schemas.openxmlformats.org/drawingml/2006/main">
           <w:pict>
             <v:group id="Group 13033" style="width:453.6pt;height:0.960022pt;position:absolute;mso-position-horizontal-relative:page;mso-position-horizontal:absolute;margin-left:70.86pt;mso-position-vertical-relative:page;margin-top:775.08pt;" coordsize="57607,121">
               <v:shape id="Shape 13675" style="position:absolute;width:57607;height:121;left:0;top:0;" coordsize="5760721,12192" path="m0,0l5760721,0l5760721,12192l0,12192l0,0">
@@ -1168,14 +1470,27 @@
       </w:rPr>
       <w:t xml:space="preserve"> / </w:t>
     </w:r>
-    <w:fldSimple w:instr=" NUMPAGES   \* MERGEFORMAT ">
-      <w:r>
-        <w:rPr>
-          <w:sz w:val="22"/>
-        </w:rPr>
-        <w:t>12</w:t>
-      </w:r>
-    </w:fldSimple>
+    <w:r>
+      <w:fldChar w:fldCharType="begin"/>
+    </w:r>
+    <w:r>
+      <w:instrText xml:space="preserve"> NUMPAGES   \* MERGEFORMAT </w:instrText>
+    </w:r>
+    <w:r>
+      <w:fldChar w:fldCharType="separate"/>
+    </w:r>
+    <w:r>
+      <w:rPr>
+        <w:sz w:val="22"/>
+      </w:rPr>
+      <w:t>12</w:t>
+    </w:r>
+    <w:r>
+      <w:rPr>
+        <w:sz w:val="22"/>
+      </w:rPr>
+      <w:fldChar w:fldCharType="end"/>
+    </w:r>
     <w:r>
       <w:rPr>
         <w:sz w:val="22"/>
@@ -1323,7 +1638,7 @@
             </wp:anchor>
           </w:drawing>
         </mc:Choice>
-        <mc:Fallback xmlns:a="http://schemas.openxmlformats.org/drawingml/2006/main" xmlns:w16sdtdh="http://schemas.microsoft.com/office/word/2020/wordml/sdtdatahash" xmlns:w16="http://schemas.microsoft.com/office/word/2018/wordml" xmlns:w16cex="http://schemas.microsoft.com/office/word/2018/wordml/cex">
+        <mc:Fallback xmlns:w16cex="http://schemas.microsoft.com/office/word/2018/wordml/cex" xmlns:w16="http://schemas.microsoft.com/office/word/2018/wordml" xmlns:w16sdtdh="http://schemas.microsoft.com/office/word/2020/wordml/sdtdatahash" xmlns:a="http://schemas.openxmlformats.org/drawingml/2006/main">
           <w:pict>
             <v:group id="Group 13013" style="width:453.6pt;height:0.960022pt;position:absolute;mso-position-horizontal-relative:page;mso-position-horizontal:absolute;margin-left:70.86pt;mso-position-vertical-relative:page;margin-top:65.88pt;" coordsize="57607,121">
               <v:shape id="Shape 13657" style="position:absolute;width:57607;height:121;left:0;top:0;" coordsize="5760721,12192" path="m0,0l5760721,0l5760721,12192l0,12192l0,0">
@@ -4531,6 +4846,68 @@
       <w:sz w:val="24"/>
     </w:rPr>
   </w:style>
+  <w:style w:type="character" w:customStyle="1" w:styleId="cm-keyword">
+    <w:name w:val="cm-keyword"/>
+    <w:basedOn w:val="Bekezdsalapbettpusa"/>
+    <w:rsid w:val="00E7752D"/>
+  </w:style>
+  <w:style w:type="character" w:styleId="Hiperhivatkozs">
+    <w:name w:val="Hyperlink"/>
+    <w:basedOn w:val="Bekezdsalapbettpusa"/>
+    <w:uiPriority w:val="99"/>
+    <w:unhideWhenUsed/>
+    <w:rsid w:val="00E7752D"/>
+    <w:rPr>
+      <w:color w:val="0000FF"/>
+      <w:u w:val="single"/>
+    </w:rPr>
+  </w:style>
+  <w:style w:type="character" w:customStyle="1" w:styleId="cm-punctuation">
+    <w:name w:val="cm-punctuation"/>
+    <w:basedOn w:val="Bekezdsalapbettpusa"/>
+    <w:rsid w:val="00E7752D"/>
+  </w:style>
+  <w:style w:type="character" w:customStyle="1" w:styleId="cm-variable-2">
+    <w:name w:val="cm-variable-2"/>
+    <w:basedOn w:val="Bekezdsalapbettpusa"/>
+    <w:rsid w:val="00E7752D"/>
+  </w:style>
+  <w:style w:type="character" w:customStyle="1" w:styleId="cm-operator">
+    <w:name w:val="cm-operator"/>
+    <w:basedOn w:val="Bekezdsalapbettpusa"/>
+    <w:rsid w:val="00E7752D"/>
+  </w:style>
+  <w:style w:type="character" w:customStyle="1" w:styleId="cm-string">
+    <w:name w:val="cm-string"/>
+    <w:basedOn w:val="Bekezdsalapbettpusa"/>
+    <w:rsid w:val="00E7752D"/>
+  </w:style>
+  <w:style w:type="character" w:customStyle="1" w:styleId="cm-builtin">
+    <w:name w:val="cm-builtin"/>
+    <w:basedOn w:val="Bekezdsalapbettpusa"/>
+    <w:rsid w:val="0058082E"/>
+  </w:style>
+  <w:style w:type="character" w:customStyle="1" w:styleId="cm-bracket">
+    <w:name w:val="cm-bracket"/>
+    <w:basedOn w:val="Bekezdsalapbettpusa"/>
+    <w:rsid w:val="0058082E"/>
+  </w:style>
+  <w:style w:type="character" w:customStyle="1" w:styleId="cm-number">
+    <w:name w:val="cm-number"/>
+    <w:basedOn w:val="Bekezdsalapbettpusa"/>
+    <w:rsid w:val="0058082E"/>
+  </w:style>
+  <w:style w:type="paragraph" w:styleId="Listaszerbekezds">
+    <w:name w:val="List Paragraph"/>
+    <w:basedOn w:val="Norml"/>
+    <w:uiPriority w:val="34"/>
+    <w:qFormat/>
+    <w:rsid w:val="0058082E"/>
+    <w:pPr>
+      <w:ind w:left="720"/>
+      <w:contextualSpacing/>
+    </w:pPr>
+  </w:style>
 </w:styles>
 </file>
 

</xml_diff>